<commit_message>
update function name throughout
</commit_message>
<xml_diff>
--- a/writing/S2- Function descriptions July 1.docx
+++ b/writing/S2- Function descriptions July 1.docx
@@ -66,28 +66,20 @@
         <w:rPr>
           <w:b/>
         </w:rPr>
-        <w:t>D</w:t>
+        <w:t>DSD</w:t>
       </w:r>
       <w:r>
         <w:rPr>
           <w:b/>
         </w:rPr>
-        <w:t>SD</w:t>
+        <w:t xml:space="preserve">) </w:t>
       </w:r>
       <w:r>
         <w:rPr>
           <w:b/>
         </w:rPr>
-        <w:t xml:space="preserve">) </w:t>
-      </w:r>
-      <w:bookmarkStart w:id="0" w:name="_GoBack"/>
-      <w:r>
-        <w:rPr>
-          <w:b/>
-        </w:rPr>
         <w:t>algorithm</w:t>
       </w:r>
-      <w:bookmarkEnd w:id="0"/>
     </w:p>
     <w:p>
       <w:r>
@@ -540,9 +532,14 @@
       </w:r>
     </w:p>
     <w:p>
-      <w:proofErr w:type="spellStart"/>
-      <w:r>
-        <w:t>RSdetector</w:t>
+      <w:bookmarkStart w:id="0" w:name="_GoBack"/>
+      <w:bookmarkEnd w:id="0"/>
+      <w:proofErr w:type="spellStart"/>
+      <w:r>
+        <w:t>D</w:t>
+      </w:r>
+      <w:r>
+        <w:t>Sdetector</w:t>
       </w:r>
       <w:proofErr w:type="spellEnd"/>
       <w:r>

</xml_diff>